<commit_message>
Loops are now updated
</commit_message>
<xml_diff>
--- a/Loops.docx
+++ b/Loops.docx
@@ -26,6 +26,12 @@
     <w:p>
       <w:r>
         <w:t>3) Do While</w:t>
+      </w:r>
+    </w:p>
+    <w:p/>
+    <w:p>
+      <w:r>
+        <w:t>Now also there are same loops in Java and Python !!!!!</w:t>
       </w:r>
     </w:p>
     <w:sectPr>

</xml_diff>